<commit_message>
actualizacion en docs requerimientos, quedo listo
</commit_message>
<xml_diff>
--- a/docs/Requerimientos_Funcionales.docx
+++ b/docs/Requerimientos_Funcionales.docx
@@ -700,15 +700,7 @@
           <w:sz w:val="24"/>
           <w:szCs w:val="24"/>
         </w:rPr>
-        <w:t>.</w:t>
-      </w:r>
-      <w:r>
-        <w:rPr>
-          <w:rFonts w:ascii="Times New Roman" w:hAnsi="Times New Roman" w:cs="Times New Roman"/>
-          <w:sz w:val="24"/>
-          <w:szCs w:val="24"/>
-        </w:rPr>
-        <w:t xml:space="preserve"> Con el fin de cumplir con los siguientes dos requerimientos.</w:t>
+        <w:t>. Con el fin de cumplir con los siguientes dos requerimientos.</w:t>
       </w:r>
     </w:p>
     <w:tbl>
@@ -1116,6 +1108,42 @@
               </w:rPr>
               <w:t>En las 3 estructuras hay un método agregar en el que hay un contador que se incrementa al haber un nuevo Objecto agregado a la misma.</w:t>
             </w:r>
+            <w:r>
+              <w:rPr>
+                <w:rFonts w:ascii="Times New Roman" w:hAnsi="Times New Roman" w:cs="Times New Roman"/>
+                <w:sz w:val="24"/>
+                <w:szCs w:val="24"/>
+              </w:rPr>
+              <w:t xml:space="preserve"> Por lo tanto, la complejidad durante la carga para mostrar el total de comparendos en el archivo es O(n), pues se va agregando cada comparendo uno por uno, luego, al agregar un solo comparendo, la complejidad de </w:t>
+            </w:r>
+            <w:proofErr w:type="spellStart"/>
+            <w:proofErr w:type="gramStart"/>
+            <w:r>
+              <w:rPr>
+                <w:rFonts w:ascii="Times New Roman" w:hAnsi="Times New Roman" w:cs="Times New Roman"/>
+                <w:sz w:val="24"/>
+                <w:szCs w:val="24"/>
+              </w:rPr>
+              <w:t>add</w:t>
+            </w:r>
+            <w:proofErr w:type="spellEnd"/>
+            <w:r>
+              <w:rPr>
+                <w:rFonts w:ascii="Times New Roman" w:hAnsi="Times New Roman" w:cs="Times New Roman"/>
+                <w:sz w:val="24"/>
+                <w:szCs w:val="24"/>
+              </w:rPr>
+              <w:t>(</w:t>
+            </w:r>
+            <w:proofErr w:type="gramEnd"/>
+            <w:r>
+              <w:rPr>
+                <w:rFonts w:ascii="Times New Roman" w:hAnsi="Times New Roman" w:cs="Times New Roman"/>
+                <w:sz w:val="24"/>
+                <w:szCs w:val="24"/>
+              </w:rPr>
+              <w:t>) es O(1).</w:t>
+            </w:r>
           </w:p>
         </w:tc>
       </w:tr>
@@ -1541,7 +1569,34 @@
                 <w:sz w:val="24"/>
                 <w:szCs w:val="24"/>
               </w:rPr>
-              <w:t>Ocurre al final de la carga, por lo tanto, depende del tiempo que se demore en cargar los datos.</w:t>
+              <w:lastRenderedPageBreak/>
+              <w:t>Ocurre al final de la carga, por lo tanto, depende del tiempo que se demore en cargar los datos</w:t>
+            </w:r>
+            <w:r>
+              <w:rPr>
+                <w:rFonts w:ascii="Times New Roman" w:hAnsi="Times New Roman" w:cs="Times New Roman"/>
+                <w:sz w:val="24"/>
+                <w:szCs w:val="24"/>
+              </w:rPr>
+              <w:t xml:space="preserve"> O(n). Luego, al ya haber una variable con el mayor comparendo, si se agregara otro, solo se tendría que comparar con esta variable para saber cuál es el mayor de todos, por lo tanto la complejidad de este nuevo proceso es </w:t>
+            </w:r>
+            <w:proofErr w:type="gramStart"/>
+            <w:r>
+              <w:rPr>
+                <w:rFonts w:ascii="Times New Roman" w:hAnsi="Times New Roman" w:cs="Times New Roman"/>
+                <w:sz w:val="24"/>
+                <w:szCs w:val="24"/>
+              </w:rPr>
+              <w:t>O(</w:t>
+            </w:r>
+            <w:proofErr w:type="gramEnd"/>
+            <w:r>
+              <w:rPr>
+                <w:rFonts w:ascii="Times New Roman" w:hAnsi="Times New Roman" w:cs="Times New Roman"/>
+                <w:sz w:val="24"/>
+                <w:szCs w:val="24"/>
+              </w:rPr>
+              <w:t>1).</w:t>
             </w:r>
           </w:p>
         </w:tc>
@@ -1587,7 +1642,6 @@
           <w:sz w:val="24"/>
           <w:szCs w:val="24"/>
         </w:rPr>
-        <w:lastRenderedPageBreak/>
         <w:t>Requerimientos – Parte A</w:t>
       </w:r>
     </w:p>
@@ -1829,23 +1883,7 @@
                 <w:sz w:val="24"/>
                 <w:szCs w:val="24"/>
               </w:rPr>
-              <w:t>Se</w:t>
-            </w:r>
-            <w:r>
-              <w:rPr>
-                <w:rFonts w:ascii="Times New Roman" w:hAnsi="Times New Roman" w:cs="Times New Roman"/>
-                <w:sz w:val="24"/>
-                <w:szCs w:val="24"/>
-              </w:rPr>
-              <w:t xml:space="preserve"> muestran los M comparendos con mayor gravedad.</w:t>
-            </w:r>
-            <w:r>
-              <w:rPr>
-                <w:rFonts w:ascii="Times New Roman" w:hAnsi="Times New Roman" w:cs="Times New Roman"/>
-                <w:sz w:val="24"/>
-                <w:szCs w:val="24"/>
-              </w:rPr>
-              <w:t xml:space="preserve"> </w:t>
+              <w:t xml:space="preserve">Se muestran los M comparendos con mayor gravedad. </w:t>
             </w:r>
           </w:p>
         </w:tc>
@@ -1898,6 +1936,16 @@
               </w:rPr>
               <w:t>atos seleccionada</w:t>
             </w:r>
+            <w:r>
+              <w:rPr>
+                <w:rFonts w:ascii="Times New Roman" w:hAnsi="Times New Roman" w:cs="Times New Roman"/>
+                <w:b/>
+                <w:bCs/>
+                <w:sz w:val="24"/>
+                <w:szCs w:val="24"/>
+              </w:rPr>
+              <w:t xml:space="preserve"> y desempeño</w:t>
+            </w:r>
           </w:p>
         </w:tc>
       </w:tr>
@@ -1916,64 +1964,69 @@
                 <w:szCs w:val="24"/>
               </w:rPr>
             </w:pPr>
-          </w:p>
-          <w:p>
-            <w:pPr>
-              <w:spacing w:line="276" w:lineRule="auto"/>
-              <w:rPr>
-                <w:rFonts w:ascii="Times New Roman" w:hAnsi="Times New Roman" w:cs="Times New Roman"/>
-                <w:sz w:val="24"/>
-                <w:szCs w:val="24"/>
-              </w:rPr>
-            </w:pPr>
-          </w:p>
-        </w:tc>
-      </w:tr>
-      <w:tr>
-        <w:tc>
-          <w:tcPr>
-            <w:tcW w:w="8828" w:type="dxa"/>
-            <w:gridSpan w:val="2"/>
-            <w:shd w:val="clear" w:color="auto" w:fill="F4B083" w:themeFill="accent2" w:themeFillTint="99"/>
-          </w:tcPr>
-          <w:p>
-            <w:pPr>
-              <w:spacing w:line="276" w:lineRule="auto"/>
-              <w:rPr>
-                <w:rFonts w:ascii="Times New Roman" w:hAnsi="Times New Roman" w:cs="Times New Roman"/>
-                <w:sz w:val="24"/>
-                <w:szCs w:val="24"/>
-              </w:rPr>
-            </w:pPr>
-            <w:r>
-              <w:rPr>
-                <w:rFonts w:ascii="Times New Roman" w:hAnsi="Times New Roman" w:cs="Times New Roman"/>
-                <w:b/>
-                <w:bCs/>
-                <w:sz w:val="24"/>
-                <w:szCs w:val="24"/>
-              </w:rPr>
-              <w:t>D</w:t>
-            </w:r>
-            <w:r>
-              <w:rPr>
-                <w:rFonts w:ascii="Times New Roman" w:hAnsi="Times New Roman" w:cs="Times New Roman"/>
-                <w:b/>
-                <w:bCs/>
-                <w:sz w:val="24"/>
-                <w:szCs w:val="24"/>
-              </w:rPr>
-              <w:t>esempeño</w:t>
-            </w:r>
-          </w:p>
-        </w:tc>
-      </w:tr>
-      <w:tr>
-        <w:tc>
-          <w:tcPr>
-            <w:tcW w:w="8828" w:type="dxa"/>
-            <w:gridSpan w:val="2"/>
-          </w:tcPr>
+            <w:r>
+              <w:rPr>
+                <w:rFonts w:ascii="Times New Roman" w:hAnsi="Times New Roman" w:cs="Times New Roman"/>
+                <w:sz w:val="24"/>
+                <w:szCs w:val="24"/>
+              </w:rPr>
+              <w:t xml:space="preserve">Es posible usar una </w:t>
+            </w:r>
+            <w:proofErr w:type="spellStart"/>
+            <w:r>
+              <w:rPr>
+                <w:rFonts w:ascii="Times New Roman" w:hAnsi="Times New Roman" w:cs="Times New Roman"/>
+                <w:sz w:val="24"/>
+                <w:szCs w:val="24"/>
+              </w:rPr>
+              <w:t>priority</w:t>
+            </w:r>
+            <w:proofErr w:type="spellEnd"/>
+            <w:r>
+              <w:rPr>
+                <w:rFonts w:ascii="Times New Roman" w:hAnsi="Times New Roman" w:cs="Times New Roman"/>
+                <w:sz w:val="24"/>
+                <w:szCs w:val="24"/>
+              </w:rPr>
+              <w:t xml:space="preserve"> </w:t>
+            </w:r>
+            <w:proofErr w:type="spellStart"/>
+            <w:r>
+              <w:rPr>
+                <w:rFonts w:ascii="Times New Roman" w:hAnsi="Times New Roman" w:cs="Times New Roman"/>
+                <w:sz w:val="24"/>
+                <w:szCs w:val="24"/>
+              </w:rPr>
+              <w:t>queue</w:t>
+            </w:r>
+            <w:proofErr w:type="spellEnd"/>
+            <w:r>
+              <w:rPr>
+                <w:rFonts w:ascii="Times New Roman" w:hAnsi="Times New Roman" w:cs="Times New Roman"/>
+                <w:sz w:val="24"/>
+                <w:szCs w:val="24"/>
+              </w:rPr>
+              <w:t xml:space="preserve"> con el fin de poder seleccionar los comparendos con mayor gravedad, luego de que se seleccionen se procede a ordenarlos para poder mostrarlos en consola. La complejidad de esta selección es O(</w:t>
+            </w:r>
+            <w:proofErr w:type="spellStart"/>
+            <w:r>
+              <w:rPr>
+                <w:rFonts w:ascii="Times New Roman" w:hAnsi="Times New Roman" w:cs="Times New Roman"/>
+                <w:sz w:val="24"/>
+                <w:szCs w:val="24"/>
+              </w:rPr>
+              <w:t>nlog</w:t>
+            </w:r>
+            <w:proofErr w:type="spellEnd"/>
+            <w:r>
+              <w:rPr>
+                <w:rFonts w:ascii="Times New Roman" w:hAnsi="Times New Roman" w:cs="Times New Roman"/>
+                <w:sz w:val="24"/>
+                <w:szCs w:val="24"/>
+              </w:rPr>
+              <w:t>(n)).</w:t>
+            </w:r>
+          </w:p>
           <w:p>
             <w:pPr>
               <w:spacing w:line="276" w:lineRule="auto"/>
@@ -2055,23 +2108,7 @@
                 <w:sz w:val="24"/>
                 <w:szCs w:val="24"/>
               </w:rPr>
-              <w:t>2</w:t>
-            </w:r>
-            <w:r>
-              <w:rPr>
-                <w:rFonts w:ascii="Times New Roman" w:hAnsi="Times New Roman" w:cs="Times New Roman"/>
-                <w:sz w:val="24"/>
-                <w:szCs w:val="24"/>
-              </w:rPr>
-              <w:t xml:space="preserve">A – </w:t>
-            </w:r>
-            <w:r>
-              <w:rPr>
-                <w:rFonts w:ascii="Times New Roman" w:hAnsi="Times New Roman" w:cs="Times New Roman"/>
-                <w:sz w:val="24"/>
-                <w:szCs w:val="24"/>
-              </w:rPr>
-              <w:t>Buscar los comparendos por mes y día de la semana</w:t>
+              <w:t>2A – Buscar los comparendos por mes y día de la semana</w:t>
             </w:r>
           </w:p>
         </w:tc>
@@ -2124,15 +2161,7 @@
                 <w:sz w:val="24"/>
                 <w:szCs w:val="24"/>
               </w:rPr>
-              <w:t xml:space="preserve">Se </w:t>
-            </w:r>
-            <w:r>
-              <w:rPr>
-                <w:rFonts w:ascii="Times New Roman" w:hAnsi="Times New Roman" w:cs="Times New Roman"/>
-                <w:sz w:val="24"/>
-                <w:szCs w:val="24"/>
-              </w:rPr>
-              <w:t>buscan y muestran los N comparendos que cumplan los criterios de búsqueda.</w:t>
+              <w:t>Se buscan y muestran los N comparendos que cumplan los criterios de búsqueda.</w:t>
             </w:r>
           </w:p>
         </w:tc>
@@ -2331,23 +2360,7 @@
                 <w:sz w:val="24"/>
                 <w:szCs w:val="24"/>
               </w:rPr>
-              <w:t>Se muestran los</w:t>
-            </w:r>
-            <w:r>
-              <w:rPr>
-                <w:rFonts w:ascii="Times New Roman" w:hAnsi="Times New Roman" w:cs="Times New Roman"/>
-                <w:sz w:val="24"/>
-                <w:szCs w:val="24"/>
-              </w:rPr>
-              <w:t xml:space="preserve"> N comparendos de ese mes y día de la semana ingresado por el usuario.</w:t>
-            </w:r>
-            <w:r>
-              <w:rPr>
-                <w:rFonts w:ascii="Times New Roman" w:hAnsi="Times New Roman" w:cs="Times New Roman"/>
-                <w:sz w:val="24"/>
-                <w:szCs w:val="24"/>
-              </w:rPr>
-              <w:t xml:space="preserve"> </w:t>
+              <w:t xml:space="preserve">Se muestran los N comparendos de ese mes y día de la semana ingresado por el usuario. </w:t>
             </w:r>
           </w:p>
         </w:tc>
@@ -2400,6 +2413,16 @@
               </w:rPr>
               <w:t>atos seleccionada</w:t>
             </w:r>
+            <w:r>
+              <w:rPr>
+                <w:rFonts w:ascii="Times New Roman" w:hAnsi="Times New Roman" w:cs="Times New Roman"/>
+                <w:b/>
+                <w:bCs/>
+                <w:sz w:val="24"/>
+                <w:szCs w:val="24"/>
+              </w:rPr>
+              <w:t xml:space="preserve"> y desempeño</w:t>
+            </w:r>
           </w:p>
         </w:tc>
       </w:tr>
@@ -2418,73 +2441,40 @@
                 <w:szCs w:val="24"/>
               </w:rPr>
             </w:pPr>
-          </w:p>
-          <w:p>
-            <w:pPr>
-              <w:spacing w:line="276" w:lineRule="auto"/>
-              <w:rPr>
-                <w:rFonts w:ascii="Times New Roman" w:hAnsi="Times New Roman" w:cs="Times New Roman"/>
-                <w:sz w:val="24"/>
-                <w:szCs w:val="24"/>
-              </w:rPr>
-            </w:pPr>
-          </w:p>
-        </w:tc>
-      </w:tr>
-      <w:tr>
-        <w:tc>
-          <w:tcPr>
-            <w:tcW w:w="8828" w:type="dxa"/>
-            <w:gridSpan w:val="2"/>
-            <w:shd w:val="clear" w:color="auto" w:fill="F4B083" w:themeFill="accent2" w:themeFillTint="99"/>
-          </w:tcPr>
-          <w:p>
-            <w:pPr>
-              <w:spacing w:line="276" w:lineRule="auto"/>
-              <w:rPr>
-                <w:rFonts w:ascii="Times New Roman" w:hAnsi="Times New Roman" w:cs="Times New Roman"/>
-                <w:sz w:val="24"/>
-                <w:szCs w:val="24"/>
-              </w:rPr>
-            </w:pPr>
-            <w:r>
-              <w:rPr>
-                <w:rFonts w:ascii="Times New Roman" w:hAnsi="Times New Roman" w:cs="Times New Roman"/>
-                <w:b/>
-                <w:bCs/>
-                <w:sz w:val="24"/>
-                <w:szCs w:val="24"/>
-              </w:rPr>
-              <w:t>D</w:t>
-            </w:r>
-            <w:r>
-              <w:rPr>
-                <w:rFonts w:ascii="Times New Roman" w:hAnsi="Times New Roman" w:cs="Times New Roman"/>
-                <w:b/>
-                <w:bCs/>
-                <w:sz w:val="24"/>
-                <w:szCs w:val="24"/>
-              </w:rPr>
-              <w:t>esempeño</w:t>
-            </w:r>
-          </w:p>
-        </w:tc>
-      </w:tr>
-      <w:tr>
-        <w:tc>
-          <w:tcPr>
-            <w:tcW w:w="8828" w:type="dxa"/>
-            <w:gridSpan w:val="2"/>
-          </w:tcPr>
-          <w:p>
-            <w:pPr>
-              <w:spacing w:line="276" w:lineRule="auto"/>
-              <w:rPr>
-                <w:rFonts w:ascii="Times New Roman" w:hAnsi="Times New Roman" w:cs="Times New Roman"/>
-                <w:sz w:val="24"/>
-                <w:szCs w:val="24"/>
-              </w:rPr>
-            </w:pPr>
+            <w:r>
+              <w:rPr>
+                <w:rFonts w:ascii="Times New Roman" w:hAnsi="Times New Roman" w:cs="Times New Roman"/>
+                <w:sz w:val="24"/>
+                <w:szCs w:val="24"/>
+              </w:rPr>
+              <w:t xml:space="preserve">La mejor estructura para este requerimiento es una tabla de hash (linear </w:t>
+            </w:r>
+            <w:proofErr w:type="spellStart"/>
+            <w:r>
+              <w:rPr>
+                <w:rFonts w:ascii="Times New Roman" w:hAnsi="Times New Roman" w:cs="Times New Roman"/>
+                <w:sz w:val="24"/>
+                <w:szCs w:val="24"/>
+              </w:rPr>
+              <w:t>probing</w:t>
+            </w:r>
+            <w:proofErr w:type="spellEnd"/>
+            <w:r>
+              <w:rPr>
+                <w:rFonts w:ascii="Times New Roman" w:hAnsi="Times New Roman" w:cs="Times New Roman"/>
+                <w:sz w:val="24"/>
+                <w:szCs w:val="24"/>
+              </w:rPr>
+              <w:t>). Esto se debe a que es posible almacenar ciertos atributos (mes y día) en llaves con el fin de obtener el comparendo que cumpla el criterio de búsqueda. Luego se retornan los comparendos en consola.</w:t>
+            </w:r>
+            <w:r>
+              <w:rPr>
+                <w:rFonts w:ascii="Times New Roman" w:hAnsi="Times New Roman" w:cs="Times New Roman"/>
+                <w:sz w:val="24"/>
+                <w:szCs w:val="24"/>
+              </w:rPr>
+              <w:t xml:space="preserve"> La complejidad de este proceso es O(n).</w:t>
+            </w:r>
           </w:p>
         </w:tc>
       </w:tr>
@@ -2641,6 +2631,7 @@
                 <w:sz w:val="24"/>
                 <w:szCs w:val="24"/>
               </w:rPr>
+              <w:lastRenderedPageBreak/>
               <w:t>Entradas</w:t>
             </w:r>
           </w:p>
@@ -2812,15 +2803,7 @@
                 <w:sz w:val="24"/>
                 <w:szCs w:val="24"/>
               </w:rPr>
-              <w:t xml:space="preserve">Se muestran los </w:t>
-            </w:r>
-            <w:r>
-              <w:rPr>
-                <w:rFonts w:ascii="Times New Roman" w:hAnsi="Times New Roman" w:cs="Times New Roman"/>
-                <w:sz w:val="24"/>
-                <w:szCs w:val="24"/>
-              </w:rPr>
-              <w:t>N comparendos que cumplan los criterios de búsqueda. Se muestra el id, tipo de servicio, infracción, fecha-hora y clase de vehículo.</w:t>
+              <w:t>Se muestran los N comparendos que cumplan los criterios de búsqueda. Se muestra el id, tipo de servicio, infracción, fecha-hora y clase de vehículo.</w:t>
             </w:r>
           </w:p>
         </w:tc>
@@ -2873,6 +2856,16 @@
               </w:rPr>
               <w:t>atos seleccionada</w:t>
             </w:r>
+            <w:r>
+              <w:rPr>
+                <w:rFonts w:ascii="Times New Roman" w:hAnsi="Times New Roman" w:cs="Times New Roman"/>
+                <w:b/>
+                <w:bCs/>
+                <w:sz w:val="24"/>
+                <w:szCs w:val="24"/>
+              </w:rPr>
+              <w:t xml:space="preserve"> y desempeño</w:t>
+            </w:r>
           </w:p>
         </w:tc>
       </w:tr>
@@ -2891,73 +2884,68 @@
                 <w:szCs w:val="24"/>
               </w:rPr>
             </w:pPr>
-          </w:p>
-          <w:p>
-            <w:pPr>
-              <w:spacing w:line="276" w:lineRule="auto"/>
-              <w:rPr>
-                <w:rFonts w:ascii="Times New Roman" w:hAnsi="Times New Roman" w:cs="Times New Roman"/>
-                <w:sz w:val="24"/>
-                <w:szCs w:val="24"/>
-              </w:rPr>
-            </w:pPr>
-          </w:p>
-        </w:tc>
-      </w:tr>
-      <w:tr>
-        <w:tc>
-          <w:tcPr>
-            <w:tcW w:w="8828" w:type="dxa"/>
-            <w:gridSpan w:val="2"/>
-            <w:shd w:val="clear" w:color="auto" w:fill="F4B083" w:themeFill="accent2" w:themeFillTint="99"/>
-          </w:tcPr>
-          <w:p>
-            <w:pPr>
-              <w:spacing w:line="276" w:lineRule="auto"/>
-              <w:rPr>
-                <w:rFonts w:ascii="Times New Roman" w:hAnsi="Times New Roman" w:cs="Times New Roman"/>
-                <w:sz w:val="24"/>
-                <w:szCs w:val="24"/>
-              </w:rPr>
-            </w:pPr>
-            <w:r>
-              <w:rPr>
-                <w:rFonts w:ascii="Times New Roman" w:hAnsi="Times New Roman" w:cs="Times New Roman"/>
-                <w:b/>
-                <w:bCs/>
-                <w:sz w:val="24"/>
-                <w:szCs w:val="24"/>
-              </w:rPr>
-              <w:t>D</w:t>
-            </w:r>
-            <w:r>
-              <w:rPr>
-                <w:rFonts w:ascii="Times New Roman" w:hAnsi="Times New Roman" w:cs="Times New Roman"/>
-                <w:b/>
-                <w:bCs/>
-                <w:sz w:val="24"/>
-                <w:szCs w:val="24"/>
-              </w:rPr>
-              <w:t>esempeño</w:t>
-            </w:r>
-          </w:p>
-        </w:tc>
-      </w:tr>
-      <w:tr>
-        <w:tc>
-          <w:tcPr>
-            <w:tcW w:w="8828" w:type="dxa"/>
-            <w:gridSpan w:val="2"/>
-          </w:tcPr>
-          <w:p>
-            <w:pPr>
-              <w:spacing w:line="276" w:lineRule="auto"/>
-              <w:rPr>
-                <w:rFonts w:ascii="Times New Roman" w:hAnsi="Times New Roman" w:cs="Times New Roman"/>
-                <w:sz w:val="24"/>
-                <w:szCs w:val="24"/>
-              </w:rPr>
-            </w:pPr>
+            <w:r>
+              <w:rPr>
+                <w:rFonts w:ascii="Times New Roman" w:hAnsi="Times New Roman" w:cs="Times New Roman"/>
+                <w:sz w:val="24"/>
+                <w:szCs w:val="24"/>
+              </w:rPr>
+              <w:t xml:space="preserve">Se puede usar una cola de prioridad para este requerimiento con el fin de recorrer cada posición del arreglo (hoja del </w:t>
+            </w:r>
+            <w:proofErr w:type="spellStart"/>
+            <w:r>
+              <w:rPr>
+                <w:rFonts w:ascii="Times New Roman" w:hAnsi="Times New Roman" w:cs="Times New Roman"/>
+                <w:sz w:val="24"/>
+                <w:szCs w:val="24"/>
+              </w:rPr>
+              <w:t>heap</w:t>
+            </w:r>
+            <w:proofErr w:type="spellEnd"/>
+            <w:r>
+              <w:rPr>
+                <w:rFonts w:ascii="Times New Roman" w:hAnsi="Times New Roman" w:cs="Times New Roman"/>
+                <w:sz w:val="24"/>
+                <w:szCs w:val="24"/>
+              </w:rPr>
+              <w:t xml:space="preserve">), con el fin que encontrar todos los comparendos que cumplan el criterio de búsqueda. Esta </w:t>
+            </w:r>
+            <w:proofErr w:type="spellStart"/>
+            <w:r>
+              <w:rPr>
+                <w:rFonts w:ascii="Times New Roman" w:hAnsi="Times New Roman" w:cs="Times New Roman"/>
+                <w:sz w:val="24"/>
+                <w:szCs w:val="24"/>
+              </w:rPr>
+              <w:t>operaci´no</w:t>
+            </w:r>
+            <w:proofErr w:type="spellEnd"/>
+            <w:r>
+              <w:rPr>
+                <w:rFonts w:ascii="Times New Roman" w:hAnsi="Times New Roman" w:cs="Times New Roman"/>
+                <w:sz w:val="24"/>
+                <w:szCs w:val="24"/>
+              </w:rPr>
+              <w:t xml:space="preserve"> toma O(</w:t>
+            </w:r>
+            <w:proofErr w:type="spellStart"/>
+            <w:r>
+              <w:rPr>
+                <w:rFonts w:ascii="Times New Roman" w:hAnsi="Times New Roman" w:cs="Times New Roman"/>
+                <w:sz w:val="24"/>
+                <w:szCs w:val="24"/>
+              </w:rPr>
+              <w:t>nlog</w:t>
+            </w:r>
+            <w:proofErr w:type="spellEnd"/>
+            <w:r>
+              <w:rPr>
+                <w:rFonts w:ascii="Times New Roman" w:hAnsi="Times New Roman" w:cs="Times New Roman"/>
+                <w:sz w:val="24"/>
+                <w:szCs w:val="24"/>
+              </w:rPr>
+              <w:t>(n)) según nuestras aproximaciones.</w:t>
+            </w:r>
           </w:p>
         </w:tc>
       </w:tr>
@@ -3312,6 +3300,16 @@
               </w:rPr>
               <w:t>atos seleccionada</w:t>
             </w:r>
+            <w:r>
+              <w:rPr>
+                <w:rFonts w:ascii="Times New Roman" w:hAnsi="Times New Roman" w:cs="Times New Roman"/>
+                <w:b/>
+                <w:bCs/>
+                <w:sz w:val="24"/>
+                <w:szCs w:val="24"/>
+              </w:rPr>
+              <w:t xml:space="preserve"> y desempeño</w:t>
+            </w:r>
           </w:p>
         </w:tc>
       </w:tr>
@@ -3330,64 +3328,123 @@
                 <w:szCs w:val="24"/>
               </w:rPr>
             </w:pPr>
-          </w:p>
-          <w:p>
-            <w:pPr>
-              <w:spacing w:line="276" w:lineRule="auto"/>
-              <w:rPr>
-                <w:rFonts w:ascii="Times New Roman" w:hAnsi="Times New Roman" w:cs="Times New Roman"/>
-                <w:sz w:val="24"/>
-                <w:szCs w:val="24"/>
-              </w:rPr>
-            </w:pPr>
-          </w:p>
-        </w:tc>
-      </w:tr>
-      <w:tr>
-        <w:tc>
-          <w:tcPr>
-            <w:tcW w:w="8828" w:type="dxa"/>
-            <w:gridSpan w:val="2"/>
-            <w:shd w:val="clear" w:color="auto" w:fill="F4B083" w:themeFill="accent2" w:themeFillTint="99"/>
-          </w:tcPr>
-          <w:p>
-            <w:pPr>
-              <w:spacing w:line="276" w:lineRule="auto"/>
-              <w:rPr>
-                <w:rFonts w:ascii="Times New Roman" w:hAnsi="Times New Roman" w:cs="Times New Roman"/>
-                <w:sz w:val="24"/>
-                <w:szCs w:val="24"/>
-              </w:rPr>
-            </w:pPr>
-            <w:r>
-              <w:rPr>
-                <w:rFonts w:ascii="Times New Roman" w:hAnsi="Times New Roman" w:cs="Times New Roman"/>
-                <w:b/>
-                <w:bCs/>
-                <w:sz w:val="24"/>
-                <w:szCs w:val="24"/>
-              </w:rPr>
-              <w:t>D</w:t>
-            </w:r>
-            <w:r>
-              <w:rPr>
-                <w:rFonts w:ascii="Times New Roman" w:hAnsi="Times New Roman" w:cs="Times New Roman"/>
-                <w:b/>
-                <w:bCs/>
-                <w:sz w:val="24"/>
-                <w:szCs w:val="24"/>
-              </w:rPr>
-              <w:t>esempeño</w:t>
-            </w:r>
-          </w:p>
-        </w:tc>
-      </w:tr>
-      <w:tr>
-        <w:tc>
-          <w:tcPr>
-            <w:tcW w:w="8828" w:type="dxa"/>
-            <w:gridSpan w:val="2"/>
-          </w:tcPr>
+            <w:r>
+              <w:rPr>
+                <w:rFonts w:ascii="Times New Roman" w:hAnsi="Times New Roman" w:cs="Times New Roman"/>
+                <w:sz w:val="24"/>
+                <w:szCs w:val="24"/>
+              </w:rPr>
+              <w:t xml:space="preserve">Es posible usar una </w:t>
+            </w:r>
+            <w:proofErr w:type="spellStart"/>
+            <w:r>
+              <w:rPr>
+                <w:rFonts w:ascii="Times New Roman" w:hAnsi="Times New Roman" w:cs="Times New Roman"/>
+                <w:sz w:val="24"/>
+                <w:szCs w:val="24"/>
+              </w:rPr>
+              <w:t>priority</w:t>
+            </w:r>
+            <w:proofErr w:type="spellEnd"/>
+            <w:r>
+              <w:rPr>
+                <w:rFonts w:ascii="Times New Roman" w:hAnsi="Times New Roman" w:cs="Times New Roman"/>
+                <w:sz w:val="24"/>
+                <w:szCs w:val="24"/>
+              </w:rPr>
+              <w:t xml:space="preserve"> </w:t>
+            </w:r>
+            <w:proofErr w:type="spellStart"/>
+            <w:r>
+              <w:rPr>
+                <w:rFonts w:ascii="Times New Roman" w:hAnsi="Times New Roman" w:cs="Times New Roman"/>
+                <w:sz w:val="24"/>
+                <w:szCs w:val="24"/>
+              </w:rPr>
+              <w:t>queue</w:t>
+            </w:r>
+            <w:proofErr w:type="spellEnd"/>
+            <w:r>
+              <w:rPr>
+                <w:rFonts w:ascii="Times New Roman" w:hAnsi="Times New Roman" w:cs="Times New Roman"/>
+                <w:sz w:val="24"/>
+                <w:szCs w:val="24"/>
+              </w:rPr>
+              <w:t xml:space="preserve"> con el fin de encontrar los comparendos que se encuentra más cerca a la estación de policía. Se comparan los comparendos por medio de un </w:t>
+            </w:r>
+            <w:proofErr w:type="spellStart"/>
+            <w:r>
+              <w:rPr>
+                <w:rFonts w:ascii="Times New Roman" w:hAnsi="Times New Roman" w:cs="Times New Roman"/>
+                <w:sz w:val="24"/>
+                <w:szCs w:val="24"/>
+              </w:rPr>
+              <w:t>comparator</w:t>
+            </w:r>
+            <w:proofErr w:type="spellEnd"/>
+            <w:r>
+              <w:rPr>
+                <w:rFonts w:ascii="Times New Roman" w:hAnsi="Times New Roman" w:cs="Times New Roman"/>
+                <w:sz w:val="24"/>
+                <w:szCs w:val="24"/>
+              </w:rPr>
+              <w:t xml:space="preserve"> que compara por longitud y latitud, para calcular la distancia se usa el </w:t>
+            </w:r>
+            <w:proofErr w:type="spellStart"/>
+            <w:r>
+              <w:rPr>
+                <w:rFonts w:ascii="Times New Roman" w:hAnsi="Times New Roman" w:cs="Times New Roman"/>
+                <w:sz w:val="24"/>
+                <w:szCs w:val="24"/>
+              </w:rPr>
+              <w:t>cógido</w:t>
+            </w:r>
+            <w:proofErr w:type="spellEnd"/>
+            <w:r>
+              <w:rPr>
+                <w:rFonts w:ascii="Times New Roman" w:hAnsi="Times New Roman" w:cs="Times New Roman"/>
+                <w:sz w:val="24"/>
+                <w:szCs w:val="24"/>
+              </w:rPr>
+              <w:t xml:space="preserve"> </w:t>
+            </w:r>
+            <w:proofErr w:type="spellStart"/>
+            <w:r>
+              <w:rPr>
+                <w:rFonts w:ascii="Times New Roman" w:hAnsi="Times New Roman" w:cs="Times New Roman"/>
+                <w:sz w:val="24"/>
+                <w:szCs w:val="24"/>
+              </w:rPr>
+              <w:t>Haversine</w:t>
+            </w:r>
+            <w:proofErr w:type="spellEnd"/>
+            <w:r>
+              <w:rPr>
+                <w:rFonts w:ascii="Times New Roman" w:hAnsi="Times New Roman" w:cs="Times New Roman"/>
+                <w:sz w:val="24"/>
+                <w:szCs w:val="24"/>
+              </w:rPr>
+              <w:t xml:space="preserve"> entre dos puntos. La complejidad de este proceso es O(</w:t>
+            </w:r>
+            <w:proofErr w:type="spellStart"/>
+            <w:r>
+              <w:rPr>
+                <w:rFonts w:ascii="Times New Roman" w:hAnsi="Times New Roman" w:cs="Times New Roman"/>
+                <w:sz w:val="24"/>
+                <w:szCs w:val="24"/>
+              </w:rPr>
+              <w:t>nlog</w:t>
+            </w:r>
+            <w:proofErr w:type="spellEnd"/>
+            <w:r>
+              <w:rPr>
+                <w:rFonts w:ascii="Times New Roman" w:hAnsi="Times New Roman" w:cs="Times New Roman"/>
+                <w:sz w:val="24"/>
+                <w:szCs w:val="24"/>
+              </w:rPr>
+              <w:t>(n)).</w:t>
+            </w:r>
+          </w:p>
           <w:p>
             <w:pPr>
               <w:spacing w:line="276" w:lineRule="auto"/>
@@ -3647,6 +3704,7 @@
                 <w:sz w:val="24"/>
                 <w:szCs w:val="24"/>
               </w:rPr>
+              <w:lastRenderedPageBreak/>
               <w:t>Se muestra en consola los N comparendos que cumplan los criterios de búsqueda ordenados por fecha. Se muestra el id, tipo de servicio, infracción, fecha-hora, clase de vehículo y localidad para cada comparendo.</w:t>
             </w:r>
           </w:p>
@@ -3698,7 +3756,39 @@
                 <w:sz w:val="24"/>
                 <w:szCs w:val="24"/>
               </w:rPr>
-              <w:t>atos seleccionada</w:t>
+              <w:t xml:space="preserve">atos </w:t>
+            </w:r>
+            <w:proofErr w:type="gramStart"/>
+            <w:r>
+              <w:rPr>
+                <w:rFonts w:ascii="Times New Roman" w:hAnsi="Times New Roman" w:cs="Times New Roman"/>
+                <w:b/>
+                <w:bCs/>
+                <w:sz w:val="24"/>
+                <w:szCs w:val="24"/>
+              </w:rPr>
+              <w:t>seleccionada</w:t>
+            </w:r>
+            <w:r>
+              <w:rPr>
+                <w:rFonts w:ascii="Times New Roman" w:hAnsi="Times New Roman" w:cs="Times New Roman"/>
+                <w:b/>
+                <w:bCs/>
+                <w:sz w:val="24"/>
+                <w:szCs w:val="24"/>
+              </w:rPr>
+              <w:t xml:space="preserve">  y</w:t>
+            </w:r>
+            <w:proofErr w:type="gramEnd"/>
+            <w:r>
+              <w:rPr>
+                <w:rFonts w:ascii="Times New Roman" w:hAnsi="Times New Roman" w:cs="Times New Roman"/>
+                <w:b/>
+                <w:bCs/>
+                <w:sz w:val="24"/>
+                <w:szCs w:val="24"/>
+              </w:rPr>
+              <w:t xml:space="preserve"> desempeño</w:t>
             </w:r>
           </w:p>
         </w:tc>
@@ -3718,73 +3808,76 @@
                 <w:szCs w:val="24"/>
               </w:rPr>
             </w:pPr>
-          </w:p>
-          <w:p>
-            <w:pPr>
-              <w:spacing w:line="276" w:lineRule="auto"/>
-              <w:rPr>
-                <w:rFonts w:ascii="Times New Roman" w:hAnsi="Times New Roman" w:cs="Times New Roman"/>
-                <w:sz w:val="24"/>
-                <w:szCs w:val="24"/>
-              </w:rPr>
-            </w:pPr>
-          </w:p>
-        </w:tc>
-      </w:tr>
-      <w:tr>
-        <w:tc>
-          <w:tcPr>
-            <w:tcW w:w="8828" w:type="dxa"/>
-            <w:gridSpan w:val="2"/>
-            <w:shd w:val="clear" w:color="auto" w:fill="F4B083" w:themeFill="accent2" w:themeFillTint="99"/>
-          </w:tcPr>
-          <w:p>
-            <w:pPr>
-              <w:spacing w:line="276" w:lineRule="auto"/>
-              <w:rPr>
-                <w:rFonts w:ascii="Times New Roman" w:hAnsi="Times New Roman" w:cs="Times New Roman"/>
-                <w:sz w:val="24"/>
-                <w:szCs w:val="24"/>
-              </w:rPr>
-            </w:pPr>
-            <w:r>
-              <w:rPr>
-                <w:rFonts w:ascii="Times New Roman" w:hAnsi="Times New Roman" w:cs="Times New Roman"/>
-                <w:b/>
-                <w:bCs/>
-                <w:sz w:val="24"/>
-                <w:szCs w:val="24"/>
-              </w:rPr>
-              <w:t>D</w:t>
-            </w:r>
-            <w:r>
-              <w:rPr>
-                <w:rFonts w:ascii="Times New Roman" w:hAnsi="Times New Roman" w:cs="Times New Roman"/>
-                <w:b/>
-                <w:bCs/>
-                <w:sz w:val="24"/>
-                <w:szCs w:val="24"/>
-              </w:rPr>
-              <w:t>esempeño</w:t>
-            </w:r>
-          </w:p>
-        </w:tc>
-      </w:tr>
-      <w:tr>
-        <w:tc>
-          <w:tcPr>
-            <w:tcW w:w="8828" w:type="dxa"/>
-            <w:gridSpan w:val="2"/>
-          </w:tcPr>
-          <w:p>
-            <w:pPr>
-              <w:spacing w:line="276" w:lineRule="auto"/>
-              <w:rPr>
-                <w:rFonts w:ascii="Times New Roman" w:hAnsi="Times New Roman" w:cs="Times New Roman"/>
-                <w:sz w:val="24"/>
-                <w:szCs w:val="24"/>
-              </w:rPr>
-            </w:pPr>
+            <w:r>
+              <w:rPr>
+                <w:rFonts w:ascii="Times New Roman" w:hAnsi="Times New Roman" w:cs="Times New Roman"/>
+                <w:sz w:val="24"/>
+                <w:szCs w:val="24"/>
+              </w:rPr>
+              <w:t xml:space="preserve">Se puede usar una tabla de hash (linear </w:t>
+            </w:r>
+            <w:proofErr w:type="spellStart"/>
+            <w:r>
+              <w:rPr>
+                <w:rFonts w:ascii="Times New Roman" w:hAnsi="Times New Roman" w:cs="Times New Roman"/>
+                <w:sz w:val="24"/>
+                <w:szCs w:val="24"/>
+              </w:rPr>
+              <w:t>probing</w:t>
+            </w:r>
+            <w:proofErr w:type="spellEnd"/>
+            <w:r>
+              <w:rPr>
+                <w:rFonts w:ascii="Times New Roman" w:hAnsi="Times New Roman" w:cs="Times New Roman"/>
+                <w:sz w:val="24"/>
+                <w:szCs w:val="24"/>
+              </w:rPr>
+              <w:t xml:space="preserve">) pues permite almacenar los atributos del comparendo necesarios para hacer </w:t>
+            </w:r>
+            <w:proofErr w:type="gramStart"/>
+            <w:r>
+              <w:rPr>
+                <w:rFonts w:ascii="Times New Roman" w:hAnsi="Times New Roman" w:cs="Times New Roman"/>
+                <w:sz w:val="24"/>
+                <w:szCs w:val="24"/>
+              </w:rPr>
+              <w:t>la comparaciones</w:t>
+            </w:r>
+            <w:proofErr w:type="gramEnd"/>
+            <w:r>
+              <w:rPr>
+                <w:rFonts w:ascii="Times New Roman" w:hAnsi="Times New Roman" w:cs="Times New Roman"/>
+                <w:sz w:val="24"/>
+                <w:szCs w:val="24"/>
+              </w:rPr>
+              <w:t xml:space="preserve"> del requerimiento en llaves. Luego, se accede a la llave teniendo en cuenta los datos ingresados por el usuario y se imprime en consola la información de los comparendos que cumplan con los criterios. La complejidad es </w:t>
+            </w:r>
+            <w:proofErr w:type="gramStart"/>
+            <w:r>
+              <w:rPr>
+                <w:rFonts w:ascii="Times New Roman" w:hAnsi="Times New Roman" w:cs="Times New Roman"/>
+                <w:sz w:val="24"/>
+                <w:szCs w:val="24"/>
+              </w:rPr>
+              <w:t>O(</w:t>
+            </w:r>
+            <w:proofErr w:type="gramEnd"/>
+            <w:r>
+              <w:rPr>
+                <w:rFonts w:ascii="Times New Roman" w:hAnsi="Times New Roman" w:cs="Times New Roman"/>
+                <w:sz w:val="24"/>
+                <w:szCs w:val="24"/>
+              </w:rPr>
+              <w:t>1</w:t>
+            </w:r>
+            <w:r>
+              <w:rPr>
+                <w:rFonts w:ascii="Times New Roman" w:hAnsi="Times New Roman" w:cs="Times New Roman"/>
+                <w:sz w:val="24"/>
+                <w:szCs w:val="24"/>
+              </w:rPr>
+              <w:t>).</w:t>
+            </w:r>
           </w:p>
         </w:tc>
       </w:tr>
@@ -3834,7 +3927,6 @@
                 <w:sz w:val="24"/>
                 <w:szCs w:val="24"/>
               </w:rPr>
-              <w:lastRenderedPageBreak/>
               <w:t>Identificador</w:t>
             </w:r>
           </w:p>
@@ -4095,15 +4187,7 @@
                 <w:sz w:val="24"/>
                 <w:szCs w:val="24"/>
               </w:rPr>
-              <w:t xml:space="preserve">Se muestran los </w:t>
-            </w:r>
-            <w:r>
-              <w:rPr>
-                <w:rFonts w:ascii="Times New Roman" w:hAnsi="Times New Roman" w:cs="Times New Roman"/>
-                <w:sz w:val="24"/>
-                <w:szCs w:val="24"/>
-              </w:rPr>
-              <w:t xml:space="preserve">N comparendos que cumplan los criterios de búsqueda. De cada comparendo se muestra el id, tipo de servicio, infracción, fecha-hora, clase de </w:t>
+              <w:t xml:space="preserve">Se muestran los N comparendos que cumplan los criterios de búsqueda. De cada comparendo se muestra el id, tipo de servicio, infracción, fecha-hora, clase de </w:t>
             </w:r>
             <w:proofErr w:type="spellStart"/>
             <w:r>
@@ -4174,6 +4258,16 @@
               </w:rPr>
               <w:t>atos seleccionada</w:t>
             </w:r>
+            <w:r>
+              <w:rPr>
+                <w:rFonts w:ascii="Times New Roman" w:hAnsi="Times New Roman" w:cs="Times New Roman"/>
+                <w:b/>
+                <w:bCs/>
+                <w:sz w:val="24"/>
+                <w:szCs w:val="24"/>
+              </w:rPr>
+              <w:t xml:space="preserve"> y desempeño</w:t>
+            </w:r>
           </w:p>
         </w:tc>
       </w:tr>
@@ -4192,64 +4286,69 @@
                 <w:szCs w:val="24"/>
               </w:rPr>
             </w:pPr>
-          </w:p>
-          <w:p>
-            <w:pPr>
-              <w:spacing w:line="276" w:lineRule="auto"/>
-              <w:rPr>
-                <w:rFonts w:ascii="Times New Roman" w:hAnsi="Times New Roman" w:cs="Times New Roman"/>
-                <w:sz w:val="24"/>
-                <w:szCs w:val="24"/>
-              </w:rPr>
-            </w:pPr>
-          </w:p>
-        </w:tc>
-      </w:tr>
-      <w:tr>
-        <w:tc>
-          <w:tcPr>
-            <w:tcW w:w="8828" w:type="dxa"/>
-            <w:gridSpan w:val="2"/>
-            <w:shd w:val="clear" w:color="auto" w:fill="F4B083" w:themeFill="accent2" w:themeFillTint="99"/>
-          </w:tcPr>
-          <w:p>
-            <w:pPr>
-              <w:spacing w:line="276" w:lineRule="auto"/>
-              <w:rPr>
-                <w:rFonts w:ascii="Times New Roman" w:hAnsi="Times New Roman" w:cs="Times New Roman"/>
-                <w:sz w:val="24"/>
-                <w:szCs w:val="24"/>
-              </w:rPr>
-            </w:pPr>
-            <w:r>
-              <w:rPr>
-                <w:rFonts w:ascii="Times New Roman" w:hAnsi="Times New Roman" w:cs="Times New Roman"/>
-                <w:b/>
-                <w:bCs/>
-                <w:sz w:val="24"/>
-                <w:szCs w:val="24"/>
-              </w:rPr>
-              <w:t>D</w:t>
-            </w:r>
-            <w:r>
-              <w:rPr>
-                <w:rFonts w:ascii="Times New Roman" w:hAnsi="Times New Roman" w:cs="Times New Roman"/>
-                <w:b/>
-                <w:bCs/>
-                <w:sz w:val="24"/>
-                <w:szCs w:val="24"/>
-              </w:rPr>
-              <w:t>esempeño</w:t>
-            </w:r>
-          </w:p>
-        </w:tc>
-      </w:tr>
-      <w:tr>
-        <w:tc>
-          <w:tcPr>
-            <w:tcW w:w="8828" w:type="dxa"/>
-            <w:gridSpan w:val="2"/>
-          </w:tcPr>
+            <w:r>
+              <w:rPr>
+                <w:rFonts w:ascii="Times New Roman" w:hAnsi="Times New Roman" w:cs="Times New Roman"/>
+                <w:sz w:val="24"/>
+                <w:szCs w:val="24"/>
+              </w:rPr>
+              <w:t xml:space="preserve">Se puede usar </w:t>
+            </w:r>
+            <w:proofErr w:type="gramStart"/>
+            <w:r>
+              <w:rPr>
+                <w:rFonts w:ascii="Times New Roman" w:hAnsi="Times New Roman" w:cs="Times New Roman"/>
+                <w:sz w:val="24"/>
+                <w:szCs w:val="24"/>
+              </w:rPr>
+              <w:t>una hash</w:t>
+            </w:r>
+            <w:proofErr w:type="gramEnd"/>
+            <w:r>
+              <w:rPr>
+                <w:rFonts w:ascii="Times New Roman" w:hAnsi="Times New Roman" w:cs="Times New Roman"/>
+                <w:sz w:val="24"/>
+                <w:szCs w:val="24"/>
+              </w:rPr>
+              <w:t xml:space="preserve"> table (linear </w:t>
+            </w:r>
+            <w:proofErr w:type="spellStart"/>
+            <w:r>
+              <w:rPr>
+                <w:rFonts w:ascii="Times New Roman" w:hAnsi="Times New Roman" w:cs="Times New Roman"/>
+                <w:sz w:val="24"/>
+                <w:szCs w:val="24"/>
+              </w:rPr>
+              <w:t>probing</w:t>
+            </w:r>
+            <w:proofErr w:type="spellEnd"/>
+            <w:r>
+              <w:rPr>
+                <w:rFonts w:ascii="Times New Roman" w:hAnsi="Times New Roman" w:cs="Times New Roman"/>
+                <w:sz w:val="24"/>
+                <w:szCs w:val="24"/>
+              </w:rPr>
+              <w:t xml:space="preserve">) con el fin de encontrar los comparendos que cumplan con los criterios de búsqueda y establecer en las llaves los atributos que permiten realizar este proceso para poder acceder a los mismos. La complejidad es de </w:t>
+            </w:r>
+            <w:proofErr w:type="gramStart"/>
+            <w:r>
+              <w:rPr>
+                <w:rFonts w:ascii="Times New Roman" w:hAnsi="Times New Roman" w:cs="Times New Roman"/>
+                <w:sz w:val="24"/>
+                <w:szCs w:val="24"/>
+              </w:rPr>
+              <w:t>O(</w:t>
+            </w:r>
+            <w:proofErr w:type="gramEnd"/>
+            <w:r>
+              <w:rPr>
+                <w:rFonts w:ascii="Times New Roman" w:hAnsi="Times New Roman" w:cs="Times New Roman"/>
+                <w:sz w:val="24"/>
+                <w:szCs w:val="24"/>
+              </w:rPr>
+              <w:t>1).</w:t>
+            </w:r>
+          </w:p>
           <w:p>
             <w:pPr>
               <w:spacing w:line="276" w:lineRule="auto"/>
@@ -4534,15 +4633,7 @@
                 <w:sz w:val="24"/>
                 <w:szCs w:val="24"/>
               </w:rPr>
-              <w:t xml:space="preserve">Se muestran los </w:t>
-            </w:r>
-            <w:r>
-              <w:rPr>
-                <w:rFonts w:ascii="Times New Roman" w:hAnsi="Times New Roman" w:cs="Times New Roman"/>
-                <w:sz w:val="24"/>
-                <w:szCs w:val="24"/>
-              </w:rPr>
-              <w:t>datos del requerimiento en una tabla ASCII.</w:t>
+              <w:t>Se muestran los datos del requerimiento en una tabla ASCII.</w:t>
             </w:r>
           </w:p>
         </w:tc>
@@ -4595,6 +4686,16 @@
               </w:rPr>
               <w:t>atos seleccionada</w:t>
             </w:r>
+            <w:r>
+              <w:rPr>
+                <w:rFonts w:ascii="Times New Roman" w:hAnsi="Times New Roman" w:cs="Times New Roman"/>
+                <w:b/>
+                <w:bCs/>
+                <w:sz w:val="24"/>
+                <w:szCs w:val="24"/>
+              </w:rPr>
+              <w:t xml:space="preserve"> y desempeño</w:t>
+            </w:r>
           </w:p>
         </w:tc>
       </w:tr>
@@ -4613,64 +4714,34 @@
                 <w:szCs w:val="24"/>
               </w:rPr>
             </w:pPr>
-          </w:p>
-          <w:p>
-            <w:pPr>
-              <w:spacing w:line="276" w:lineRule="auto"/>
-              <w:rPr>
-                <w:rFonts w:ascii="Times New Roman" w:hAnsi="Times New Roman" w:cs="Times New Roman"/>
-                <w:sz w:val="24"/>
-                <w:szCs w:val="24"/>
-              </w:rPr>
-            </w:pPr>
-          </w:p>
-        </w:tc>
-      </w:tr>
-      <w:tr>
-        <w:tc>
-          <w:tcPr>
-            <w:tcW w:w="8828" w:type="dxa"/>
-            <w:gridSpan w:val="2"/>
-            <w:shd w:val="clear" w:color="auto" w:fill="F4B083" w:themeFill="accent2" w:themeFillTint="99"/>
-          </w:tcPr>
-          <w:p>
-            <w:pPr>
-              <w:spacing w:line="276" w:lineRule="auto"/>
-              <w:rPr>
-                <w:rFonts w:ascii="Times New Roman" w:hAnsi="Times New Roman" w:cs="Times New Roman"/>
-                <w:sz w:val="24"/>
-                <w:szCs w:val="24"/>
-              </w:rPr>
-            </w:pPr>
-            <w:r>
-              <w:rPr>
-                <w:rFonts w:ascii="Times New Roman" w:hAnsi="Times New Roman" w:cs="Times New Roman"/>
-                <w:b/>
-                <w:bCs/>
-                <w:sz w:val="24"/>
-                <w:szCs w:val="24"/>
-              </w:rPr>
-              <w:t>D</w:t>
-            </w:r>
-            <w:r>
-              <w:rPr>
-                <w:rFonts w:ascii="Times New Roman" w:hAnsi="Times New Roman" w:cs="Times New Roman"/>
-                <w:b/>
-                <w:bCs/>
-                <w:sz w:val="24"/>
-                <w:szCs w:val="24"/>
-              </w:rPr>
-              <w:t>esempeño</w:t>
-            </w:r>
-          </w:p>
-        </w:tc>
-      </w:tr>
-      <w:tr>
-        <w:tc>
-          <w:tcPr>
-            <w:tcW w:w="8828" w:type="dxa"/>
-            <w:gridSpan w:val="2"/>
-          </w:tcPr>
+            <w:r>
+              <w:rPr>
+                <w:rFonts w:ascii="Times New Roman" w:hAnsi="Times New Roman" w:cs="Times New Roman"/>
+                <w:sz w:val="24"/>
+                <w:szCs w:val="24"/>
+              </w:rPr>
+              <w:lastRenderedPageBreak/>
+              <w:t>Se puede usar una tabla de hash con el fin de mostrar los comparendos del número de días según el requerimiento para luego pasar a mostrarlos en consola por medio de una tabla ASCII. La complejidad de este proceso es O(</w:t>
+            </w:r>
+            <w:proofErr w:type="spellStart"/>
+            <w:r>
+              <w:rPr>
+                <w:rFonts w:ascii="Times New Roman" w:hAnsi="Times New Roman" w:cs="Times New Roman"/>
+                <w:sz w:val="24"/>
+                <w:szCs w:val="24"/>
+              </w:rPr>
+              <w:t>nlog</w:t>
+            </w:r>
+            <w:proofErr w:type="spellEnd"/>
+            <w:r>
+              <w:rPr>
+                <w:rFonts w:ascii="Times New Roman" w:hAnsi="Times New Roman" w:cs="Times New Roman"/>
+                <w:sz w:val="24"/>
+                <w:szCs w:val="24"/>
+              </w:rPr>
+              <w:t>(n)).</w:t>
+            </w:r>
+          </w:p>
           <w:p>
             <w:pPr>
               <w:spacing w:line="276" w:lineRule="auto"/>
@@ -4958,7 +5029,6 @@
                 <w:sz w:val="24"/>
                 <w:szCs w:val="24"/>
               </w:rPr>
-              <w:lastRenderedPageBreak/>
               <w:t>Un histograma ASCII con el número de comparendos procesados por día y el número de comparendos que están esperando. Por día solo se pueden procesar manualmente máximo 1500 comparendos.</w:t>
             </w:r>
           </w:p>
@@ -4990,7 +5060,6 @@
                 <w:sz w:val="24"/>
                 <w:szCs w:val="24"/>
               </w:rPr>
-              <w:lastRenderedPageBreak/>
               <w:t xml:space="preserve">Estructura de </w:t>
             </w:r>
             <w:r>
@@ -5012,6 +5081,16 @@
                 <w:szCs w:val="24"/>
               </w:rPr>
               <w:t>atos seleccionada</w:t>
+            </w:r>
+            <w:r>
+              <w:rPr>
+                <w:rFonts w:ascii="Times New Roman" w:hAnsi="Times New Roman" w:cs="Times New Roman"/>
+                <w:b/>
+                <w:bCs/>
+                <w:sz w:val="24"/>
+                <w:szCs w:val="24"/>
+              </w:rPr>
+              <w:t xml:space="preserve"> y desempeño</w:t>
             </w:r>
           </w:p>
         </w:tc>
@@ -5031,73 +5110,68 @@
                 <w:szCs w:val="24"/>
               </w:rPr>
             </w:pPr>
-          </w:p>
-          <w:p>
-            <w:pPr>
-              <w:spacing w:line="276" w:lineRule="auto"/>
-              <w:rPr>
-                <w:rFonts w:ascii="Times New Roman" w:hAnsi="Times New Roman" w:cs="Times New Roman"/>
-                <w:sz w:val="24"/>
-                <w:szCs w:val="24"/>
-              </w:rPr>
-            </w:pPr>
-          </w:p>
-        </w:tc>
-      </w:tr>
-      <w:tr>
-        <w:tc>
-          <w:tcPr>
-            <w:tcW w:w="8828" w:type="dxa"/>
-            <w:gridSpan w:val="2"/>
-            <w:shd w:val="clear" w:color="auto" w:fill="F4B083" w:themeFill="accent2" w:themeFillTint="99"/>
-          </w:tcPr>
-          <w:p>
-            <w:pPr>
-              <w:spacing w:line="276" w:lineRule="auto"/>
-              <w:rPr>
-                <w:rFonts w:ascii="Times New Roman" w:hAnsi="Times New Roman" w:cs="Times New Roman"/>
-                <w:sz w:val="24"/>
-                <w:szCs w:val="24"/>
-              </w:rPr>
-            </w:pPr>
-            <w:r>
-              <w:rPr>
-                <w:rFonts w:ascii="Times New Roman" w:hAnsi="Times New Roman" w:cs="Times New Roman"/>
-                <w:b/>
-                <w:bCs/>
-                <w:sz w:val="24"/>
-                <w:szCs w:val="24"/>
-              </w:rPr>
-              <w:t>D</w:t>
-            </w:r>
-            <w:r>
-              <w:rPr>
-                <w:rFonts w:ascii="Times New Roman" w:hAnsi="Times New Roman" w:cs="Times New Roman"/>
-                <w:b/>
-                <w:bCs/>
-                <w:sz w:val="24"/>
-                <w:szCs w:val="24"/>
-              </w:rPr>
-              <w:t>esempeño</w:t>
-            </w:r>
-          </w:p>
-        </w:tc>
-      </w:tr>
-      <w:tr>
-        <w:tc>
-          <w:tcPr>
-            <w:tcW w:w="8828" w:type="dxa"/>
-            <w:gridSpan w:val="2"/>
-          </w:tcPr>
-          <w:p>
-            <w:pPr>
-              <w:spacing w:line="276" w:lineRule="auto"/>
-              <w:rPr>
-                <w:rFonts w:ascii="Times New Roman" w:hAnsi="Times New Roman" w:cs="Times New Roman"/>
-                <w:sz w:val="24"/>
-                <w:szCs w:val="24"/>
-              </w:rPr>
-            </w:pPr>
+            <w:r>
+              <w:rPr>
+                <w:rFonts w:ascii="Times New Roman" w:hAnsi="Times New Roman" w:cs="Times New Roman"/>
+                <w:sz w:val="24"/>
+                <w:szCs w:val="24"/>
+              </w:rPr>
+              <w:t xml:space="preserve">Se puede usar una </w:t>
+            </w:r>
+            <w:proofErr w:type="spellStart"/>
+            <w:r>
+              <w:rPr>
+                <w:rFonts w:ascii="Times New Roman" w:hAnsi="Times New Roman" w:cs="Times New Roman"/>
+                <w:sz w:val="24"/>
+                <w:szCs w:val="24"/>
+              </w:rPr>
+              <w:t>priority</w:t>
+            </w:r>
+            <w:proofErr w:type="spellEnd"/>
+            <w:r>
+              <w:rPr>
+                <w:rFonts w:ascii="Times New Roman" w:hAnsi="Times New Roman" w:cs="Times New Roman"/>
+                <w:sz w:val="24"/>
+                <w:szCs w:val="24"/>
+              </w:rPr>
+              <w:t xml:space="preserve"> </w:t>
+            </w:r>
+            <w:proofErr w:type="spellStart"/>
+            <w:r>
+              <w:rPr>
+                <w:rFonts w:ascii="Times New Roman" w:hAnsi="Times New Roman" w:cs="Times New Roman"/>
+                <w:sz w:val="24"/>
+                <w:szCs w:val="24"/>
+              </w:rPr>
+              <w:t>queue</w:t>
+            </w:r>
+            <w:proofErr w:type="spellEnd"/>
+            <w:r>
+              <w:rPr>
+                <w:rFonts w:ascii="Times New Roman" w:hAnsi="Times New Roman" w:cs="Times New Roman"/>
+                <w:sz w:val="24"/>
+                <w:szCs w:val="24"/>
+              </w:rPr>
+              <w:t xml:space="preserve"> para establecer cuales comparendos son los que generan las penalizaciones en 2018, teniendo en cuenta la prioridad de </w:t>
+            </w:r>
+            <w:proofErr w:type="gramStart"/>
+            <w:r>
+              <w:rPr>
+                <w:rFonts w:ascii="Times New Roman" w:hAnsi="Times New Roman" w:cs="Times New Roman"/>
+                <w:sz w:val="24"/>
+                <w:szCs w:val="24"/>
+              </w:rPr>
+              <w:t>los mismos</w:t>
+            </w:r>
+            <w:proofErr w:type="gramEnd"/>
+            <w:r>
+              <w:rPr>
+                <w:rFonts w:ascii="Times New Roman" w:hAnsi="Times New Roman" w:cs="Times New Roman"/>
+                <w:sz w:val="24"/>
+                <w:szCs w:val="24"/>
+              </w:rPr>
+              <w:t xml:space="preserve"> para que o se cobre la multa, y la cantidad máxima de comparendos que se pueden procesar por día (1500).</w:t>
+            </w:r>
           </w:p>
         </w:tc>
       </w:tr>
@@ -5170,23 +5244,7 @@
                 <w:sz w:val="24"/>
                 <w:szCs w:val="24"/>
               </w:rPr>
-              <w:t>3C</w:t>
-            </w:r>
-            <w:r>
-              <w:rPr>
-                <w:rFonts w:ascii="Times New Roman" w:hAnsi="Times New Roman" w:cs="Times New Roman"/>
-                <w:sz w:val="24"/>
-                <w:szCs w:val="24"/>
-              </w:rPr>
-              <w:t xml:space="preserve"> –</w:t>
-            </w:r>
-            <w:r>
-              <w:rPr>
-                <w:rFonts w:ascii="Times New Roman" w:hAnsi="Times New Roman" w:cs="Times New Roman"/>
-                <w:sz w:val="24"/>
-                <w:szCs w:val="24"/>
-              </w:rPr>
-              <w:t xml:space="preserve"> El costo de los tiempos de espera usando el nuevo sistema</w:t>
+              <w:t>3C – El costo de los tiempos de espera usando el nuevo sistema</w:t>
             </w:r>
           </w:p>
         </w:tc>
@@ -5392,15 +5450,7 @@
                 <w:sz w:val="24"/>
                 <w:szCs w:val="24"/>
               </w:rPr>
-              <w:t xml:space="preserve"> pero usando el nuevo sistema.</w:t>
-            </w:r>
-            <w:r>
-              <w:rPr>
-                <w:rFonts w:ascii="Times New Roman" w:hAnsi="Times New Roman" w:cs="Times New Roman"/>
-                <w:sz w:val="24"/>
-                <w:szCs w:val="24"/>
-              </w:rPr>
-              <w:t xml:space="preserve"> </w:t>
+              <w:t xml:space="preserve"> pero usando el nuevo sistema. </w:t>
             </w:r>
           </w:p>
         </w:tc>
@@ -5453,6 +5503,16 @@
               </w:rPr>
               <w:t>atos seleccionada</w:t>
             </w:r>
+            <w:r>
+              <w:rPr>
+                <w:rFonts w:ascii="Times New Roman" w:hAnsi="Times New Roman" w:cs="Times New Roman"/>
+                <w:b/>
+                <w:bCs/>
+                <w:sz w:val="24"/>
+                <w:szCs w:val="24"/>
+              </w:rPr>
+              <w:t xml:space="preserve"> y desempeño</w:t>
+            </w:r>
           </w:p>
         </w:tc>
       </w:tr>
@@ -5471,73 +5531,68 @@
                 <w:szCs w:val="24"/>
               </w:rPr>
             </w:pPr>
-          </w:p>
-          <w:p>
-            <w:pPr>
-              <w:spacing w:line="276" w:lineRule="auto"/>
-              <w:rPr>
-                <w:rFonts w:ascii="Times New Roman" w:hAnsi="Times New Roman" w:cs="Times New Roman"/>
-                <w:sz w:val="24"/>
-                <w:szCs w:val="24"/>
-              </w:rPr>
-            </w:pPr>
-          </w:p>
-        </w:tc>
-      </w:tr>
-      <w:tr>
-        <w:tc>
-          <w:tcPr>
-            <w:tcW w:w="8828" w:type="dxa"/>
-            <w:gridSpan w:val="2"/>
-            <w:shd w:val="clear" w:color="auto" w:fill="F4B083" w:themeFill="accent2" w:themeFillTint="99"/>
-          </w:tcPr>
-          <w:p>
-            <w:pPr>
-              <w:spacing w:line="276" w:lineRule="auto"/>
-              <w:rPr>
-                <w:rFonts w:ascii="Times New Roman" w:hAnsi="Times New Roman" w:cs="Times New Roman"/>
-                <w:sz w:val="24"/>
-                <w:szCs w:val="24"/>
-              </w:rPr>
-            </w:pPr>
-            <w:r>
-              <w:rPr>
-                <w:rFonts w:ascii="Times New Roman" w:hAnsi="Times New Roman" w:cs="Times New Roman"/>
-                <w:b/>
-                <w:bCs/>
-                <w:sz w:val="24"/>
-                <w:szCs w:val="24"/>
-              </w:rPr>
-              <w:t>D</w:t>
-            </w:r>
-            <w:r>
-              <w:rPr>
-                <w:rFonts w:ascii="Times New Roman" w:hAnsi="Times New Roman" w:cs="Times New Roman"/>
-                <w:b/>
-                <w:bCs/>
-                <w:sz w:val="24"/>
-                <w:szCs w:val="24"/>
-              </w:rPr>
-              <w:t>esempeño</w:t>
-            </w:r>
-          </w:p>
-        </w:tc>
-      </w:tr>
-      <w:tr>
-        <w:tc>
-          <w:tcPr>
-            <w:tcW w:w="8828" w:type="dxa"/>
-            <w:gridSpan w:val="2"/>
-          </w:tcPr>
-          <w:p>
-            <w:pPr>
-              <w:spacing w:line="276" w:lineRule="auto"/>
-              <w:rPr>
-                <w:rFonts w:ascii="Times New Roman" w:hAnsi="Times New Roman" w:cs="Times New Roman"/>
-                <w:sz w:val="24"/>
-                <w:szCs w:val="24"/>
-              </w:rPr>
-            </w:pPr>
+            <w:r>
+              <w:rPr>
+                <w:rFonts w:ascii="Times New Roman" w:hAnsi="Times New Roman" w:cs="Times New Roman"/>
+                <w:sz w:val="24"/>
+                <w:szCs w:val="24"/>
+              </w:rPr>
+              <w:t xml:space="preserve">Se puede usar una </w:t>
+            </w:r>
+            <w:proofErr w:type="spellStart"/>
+            <w:r>
+              <w:rPr>
+                <w:rFonts w:ascii="Times New Roman" w:hAnsi="Times New Roman" w:cs="Times New Roman"/>
+                <w:sz w:val="24"/>
+                <w:szCs w:val="24"/>
+              </w:rPr>
+              <w:t>priority</w:t>
+            </w:r>
+            <w:proofErr w:type="spellEnd"/>
+            <w:r>
+              <w:rPr>
+                <w:rFonts w:ascii="Times New Roman" w:hAnsi="Times New Roman" w:cs="Times New Roman"/>
+                <w:sz w:val="24"/>
+                <w:szCs w:val="24"/>
+              </w:rPr>
+              <w:t xml:space="preserve"> </w:t>
+            </w:r>
+            <w:proofErr w:type="spellStart"/>
+            <w:r>
+              <w:rPr>
+                <w:rFonts w:ascii="Times New Roman" w:hAnsi="Times New Roman" w:cs="Times New Roman"/>
+                <w:sz w:val="24"/>
+                <w:szCs w:val="24"/>
+              </w:rPr>
+              <w:t>queue</w:t>
+            </w:r>
+            <w:proofErr w:type="spellEnd"/>
+            <w:r>
+              <w:rPr>
+                <w:rFonts w:ascii="Times New Roman" w:hAnsi="Times New Roman" w:cs="Times New Roman"/>
+                <w:sz w:val="24"/>
+                <w:szCs w:val="24"/>
+              </w:rPr>
+              <w:t xml:space="preserve"> con el fin de establecer cuales comparendos tienen prioridad para que no se les cobre la multa de acuerdo con el tipo de infracción y la cantidad máxima de comparendos (1500) al día. Complejidad de O(</w:t>
+            </w:r>
+            <w:proofErr w:type="spellStart"/>
+            <w:r>
+              <w:rPr>
+                <w:rFonts w:ascii="Times New Roman" w:hAnsi="Times New Roman" w:cs="Times New Roman"/>
+                <w:sz w:val="24"/>
+                <w:szCs w:val="24"/>
+              </w:rPr>
+              <w:t>nlog</w:t>
+            </w:r>
+            <w:proofErr w:type="spellEnd"/>
+            <w:r>
+              <w:rPr>
+                <w:rFonts w:ascii="Times New Roman" w:hAnsi="Times New Roman" w:cs="Times New Roman"/>
+                <w:sz w:val="24"/>
+                <w:szCs w:val="24"/>
+              </w:rPr>
+              <w:t>(n)).</w:t>
+            </w:r>
           </w:p>
         </w:tc>
       </w:tr>
@@ -5726,7 +5781,6 @@
           <w:sz w:val="24"/>
           <w:szCs w:val="24"/>
         </w:rPr>
-        <w:lastRenderedPageBreak/>
         <w:t>Diseño de Estructuras de Datos</w:t>
       </w:r>
     </w:p>
@@ -5895,86 +5949,6 @@
         <w:spacing w:line="276" w:lineRule="auto"/>
         <w:rPr>
           <w:noProof/>
-        </w:rPr>
-      </w:pPr>
-    </w:p>
-    <w:p>
-      <w:pPr>
-        <w:spacing w:line="276" w:lineRule="auto"/>
-        <w:rPr>
-          <w:rFonts w:ascii="Times New Roman" w:hAnsi="Times New Roman" w:cs="Times New Roman"/>
-          <w:sz w:val="24"/>
-          <w:szCs w:val="24"/>
-        </w:rPr>
-      </w:pPr>
-    </w:p>
-    <w:p>
-      <w:pPr>
-        <w:spacing w:line="276" w:lineRule="auto"/>
-        <w:rPr>
-          <w:rFonts w:ascii="Times New Roman" w:hAnsi="Times New Roman" w:cs="Times New Roman"/>
-          <w:sz w:val="24"/>
-          <w:szCs w:val="24"/>
-        </w:rPr>
-      </w:pPr>
-    </w:p>
-    <w:p>
-      <w:pPr>
-        <w:spacing w:line="276" w:lineRule="auto"/>
-        <w:rPr>
-          <w:rFonts w:ascii="Times New Roman" w:hAnsi="Times New Roman" w:cs="Times New Roman"/>
-          <w:sz w:val="24"/>
-          <w:szCs w:val="24"/>
-        </w:rPr>
-      </w:pPr>
-    </w:p>
-    <w:p>
-      <w:pPr>
-        <w:spacing w:line="276" w:lineRule="auto"/>
-        <w:rPr>
-          <w:rFonts w:ascii="Times New Roman" w:hAnsi="Times New Roman" w:cs="Times New Roman"/>
-          <w:sz w:val="24"/>
-          <w:szCs w:val="24"/>
-        </w:rPr>
-      </w:pPr>
-    </w:p>
-    <w:p>
-      <w:pPr>
-        <w:spacing w:line="276" w:lineRule="auto"/>
-        <w:rPr>
-          <w:rFonts w:ascii="Times New Roman" w:hAnsi="Times New Roman" w:cs="Times New Roman"/>
-          <w:sz w:val="24"/>
-          <w:szCs w:val="24"/>
-        </w:rPr>
-      </w:pPr>
-    </w:p>
-    <w:p>
-      <w:pPr>
-        <w:spacing w:line="276" w:lineRule="auto"/>
-        <w:rPr>
-          <w:rFonts w:ascii="Times New Roman" w:hAnsi="Times New Roman" w:cs="Times New Roman"/>
-          <w:sz w:val="24"/>
-          <w:szCs w:val="24"/>
-        </w:rPr>
-      </w:pPr>
-    </w:p>
-    <w:p>
-      <w:pPr>
-        <w:spacing w:line="276" w:lineRule="auto"/>
-        <w:rPr>
-          <w:rFonts w:ascii="Times New Roman" w:hAnsi="Times New Roman" w:cs="Times New Roman"/>
-          <w:sz w:val="24"/>
-          <w:szCs w:val="24"/>
-        </w:rPr>
-      </w:pPr>
-    </w:p>
-    <w:p>
-      <w:pPr>
-        <w:spacing w:line="276" w:lineRule="auto"/>
-        <w:rPr>
-          <w:rFonts w:ascii="Times New Roman" w:hAnsi="Times New Roman" w:cs="Times New Roman"/>
-          <w:sz w:val="24"/>
-          <w:szCs w:val="24"/>
         </w:rPr>
       </w:pPr>
     </w:p>
@@ -7390,6 +7364,7 @@
   <w:style w:type="character" w:default="1" w:styleId="Fuentedeprrafopredeter">
     <w:name w:val="Default Paragraph Font"/>
     <w:uiPriority w:val="1"/>
+    <w:semiHidden/>
     <w:unhideWhenUsed/>
   </w:style>
   <w:style w:type="table" w:default="1" w:styleId="Tablanormal">

</xml_diff>

<commit_message>
todo perfecto sn PQ
</commit_message>
<xml_diff>
--- a/docs/Requerimientos_Funcionales.docx
+++ b/docs/Requerimientos_Funcionales.docx
@@ -5680,76 +5680,8 @@
           <w:szCs w:val="24"/>
         </w:rPr>
       </w:pPr>
-    </w:p>
-    <w:p>
-      <w:pPr>
-        <w:spacing w:line="276" w:lineRule="auto"/>
-        <w:rPr>
-          <w:rFonts w:ascii="Times New Roman" w:hAnsi="Times New Roman" w:cs="Times New Roman"/>
-          <w:sz w:val="24"/>
-          <w:szCs w:val="24"/>
-        </w:rPr>
-      </w:pPr>
-    </w:p>
-    <w:p>
-      <w:pPr>
-        <w:spacing w:line="276" w:lineRule="auto"/>
-        <w:rPr>
-          <w:rFonts w:ascii="Times New Roman" w:hAnsi="Times New Roman" w:cs="Times New Roman"/>
-          <w:sz w:val="24"/>
-          <w:szCs w:val="24"/>
-        </w:rPr>
-      </w:pPr>
-    </w:p>
-    <w:p>
-      <w:pPr>
-        <w:spacing w:line="276" w:lineRule="auto"/>
-        <w:rPr>
-          <w:rFonts w:ascii="Times New Roman" w:hAnsi="Times New Roman" w:cs="Times New Roman"/>
-          <w:sz w:val="24"/>
-          <w:szCs w:val="24"/>
-        </w:rPr>
-      </w:pPr>
-    </w:p>
-    <w:p>
-      <w:pPr>
-        <w:spacing w:line="276" w:lineRule="auto"/>
-        <w:rPr>
-          <w:rFonts w:ascii="Times New Roman" w:hAnsi="Times New Roman" w:cs="Times New Roman"/>
-          <w:sz w:val="24"/>
-          <w:szCs w:val="24"/>
-        </w:rPr>
-      </w:pPr>
-    </w:p>
-    <w:p>
-      <w:pPr>
-        <w:spacing w:line="276" w:lineRule="auto"/>
-        <w:rPr>
-          <w:rFonts w:ascii="Times New Roman" w:hAnsi="Times New Roman" w:cs="Times New Roman"/>
-          <w:sz w:val="24"/>
-          <w:szCs w:val="24"/>
-        </w:rPr>
-      </w:pPr>
-    </w:p>
-    <w:p>
-      <w:pPr>
-        <w:spacing w:line="276" w:lineRule="auto"/>
-        <w:rPr>
-          <w:rFonts w:ascii="Times New Roman" w:hAnsi="Times New Roman" w:cs="Times New Roman"/>
-          <w:sz w:val="24"/>
-          <w:szCs w:val="24"/>
-        </w:rPr>
-      </w:pPr>
-    </w:p>
-    <w:p>
-      <w:pPr>
-        <w:spacing w:line="276" w:lineRule="auto"/>
-        <w:rPr>
-          <w:rFonts w:ascii="Times New Roman" w:hAnsi="Times New Roman" w:cs="Times New Roman"/>
-          <w:sz w:val="24"/>
-          <w:szCs w:val="24"/>
-        </w:rPr>
-      </w:pPr>
+      <w:bookmarkStart w:id="0" w:name="_GoBack"/>
+      <w:bookmarkEnd w:id="0"/>
     </w:p>
     <w:p>
       <w:pPr>
@@ -6051,8 +5983,6 @@
           <w:szCs w:val="24"/>
         </w:rPr>
       </w:pPr>
-      <w:bookmarkStart w:id="0" w:name="_GoBack"/>
-      <w:bookmarkEnd w:id="0"/>
     </w:p>
     <w:p>
       <w:pPr>
@@ -6074,7 +6004,6 @@
           <w:sz w:val="24"/>
           <w:szCs w:val="24"/>
         </w:rPr>
-        <w:lastRenderedPageBreak/>
         <w:t>Diseño de la Solución</w:t>
       </w:r>
     </w:p>

</xml_diff>